<commit_message>
Updated product backlog and focus group document
</commit_message>
<xml_diff>
--- a/Deliverable_2/Blackbear-Consultants_Deliverable_2_FocusGroup.docx
+++ b/Deliverable_2/Blackbear-Consultants_Deliverable_2_FocusGroup.docx
@@ -816,7 +816,6 @@
           <w:u w:val="single"/>
         </w:rPr>
       </w:pPr>
-      <w:bookmarkStart w:id="0" w:name="_GoBack"/>
       <w:r>
         <w:rPr>
           <w:rFonts w:ascii="Times New Roman" w:hAnsi="Times New Roman"/>
@@ -876,7 +875,6 @@
           </wp:anchor>
         </w:drawing>
       </w:r>
-      <w:bookmarkEnd w:id="0"/>
     </w:p>
     <w:p>
       <w:pPr>
@@ -1091,6 +1089,17 @@
           <w:u w:val="single"/>
         </w:rPr>
       </w:pPr>
+    </w:p>
+    <w:p>
+      <w:pPr>
+        <w:spacing w:after="160" w:line="480" w:lineRule="auto"/>
+        <w:rPr>
+          <w:rFonts w:ascii="Times New Roman" w:hAnsi="Times New Roman"/>
+          <w:sz w:val="24"/>
+          <w:szCs w:val="24"/>
+          <w:u w:val="single"/>
+        </w:rPr>
+      </w:pPr>
       <w:r>
         <w:rPr>
           <w:rFonts w:ascii="Times New Roman" w:hAnsi="Times New Roman"/>
@@ -1099,15 +1108,14 @@
           <w:szCs w:val="24"/>
           <w:u w:val="single"/>
         </w:rPr>
-        <w:lastRenderedPageBreak/>
         <w:drawing>
-          <wp:anchor distT="0" distB="0" distL="114300" distR="114300" simplePos="0" relativeHeight="251661312" behindDoc="0" locked="0" layoutInCell="1" allowOverlap="1" wp14:anchorId="349B13F1" wp14:editId="103184BA">
+          <wp:anchor distT="0" distB="0" distL="114300" distR="114300" simplePos="0" relativeHeight="251661312" behindDoc="0" locked="0" layoutInCell="1" allowOverlap="1" wp14:anchorId="349B13F1" wp14:editId="407C023E">
             <wp:simplePos x="0" y="0"/>
             <wp:positionH relativeFrom="page">
               <wp:align>center</wp:align>
             </wp:positionH>
             <wp:positionV relativeFrom="paragraph">
-              <wp:posOffset>0</wp:posOffset>
+              <wp:posOffset>239395</wp:posOffset>
             </wp:positionV>
             <wp:extent cx="6610985" cy="8629650"/>
             <wp:effectExtent l="0" t="0" r="0" b="0"/>
@@ -1150,6 +1158,70 @@
           </wp:anchor>
         </w:drawing>
       </w:r>
+      <w:r>
+        <w:rPr>
+          <w:rFonts w:ascii="Times New Roman" w:hAnsi="Times New Roman"/>
+          <w:sz w:val="24"/>
+          <w:szCs w:val="24"/>
+          <w:u w:val="single"/>
+        </w:rPr>
+        <w:br w:type="page"/>
+      </w:r>
+    </w:p>
+    <w:p>
+      <w:pPr>
+        <w:pStyle w:val="ListParagraph"/>
+        <w:spacing w:line="360" w:lineRule="auto"/>
+        <w:rPr>
+          <w:rFonts w:ascii="Times New Roman" w:hAnsi="Times New Roman"/>
+          <w:sz w:val="24"/>
+          <w:szCs w:val="24"/>
+        </w:rPr>
+      </w:pPr>
+      <w:r>
+        <w:rPr>
+          <w:rFonts w:ascii="Times New Roman" w:hAnsi="Times New Roman"/>
+          <w:sz w:val="24"/>
+          <w:szCs w:val="24"/>
+        </w:rPr>
+        <w:lastRenderedPageBreak/>
+        <w:t>Results:</w:t>
+      </w:r>
+      <w:r>
+        <w:rPr>
+          <w:rFonts w:ascii="Times New Roman" w:hAnsi="Times New Roman"/>
+          <w:sz w:val="24"/>
+          <w:szCs w:val="24"/>
+        </w:rPr>
+        <w:br/>
+        <w:t>The focus group session was tremendously productive. Although we were not able to coordinate a meeting with industry professionals as we originally hoped to do, the group we did meet with provided excellent feedback.</w:t>
+      </w:r>
+      <w:r>
+        <w:rPr>
+          <w:rFonts w:ascii="Times New Roman" w:hAnsi="Times New Roman"/>
+          <w:sz w:val="24"/>
+          <w:szCs w:val="24"/>
+        </w:rPr>
+        <w:t xml:space="preserve"> The initial idea of the application was met with praise as many of the focus group either personally or indirectly knew somebody with ASD. </w:t>
+      </w:r>
+      <w:r>
+        <w:rPr>
+          <w:rFonts w:ascii="Times New Roman" w:hAnsi="Times New Roman"/>
+          <w:sz w:val="24"/>
+          <w:szCs w:val="24"/>
+        </w:rPr>
+        <w:t xml:space="preserve">After being shown the mockup we prepared, we asked the focus group if they had any suggestions for modifications or additions to the application. While understanding the mockup was an unfinished product, they did express hope for more than just the single game type we demonstrated, which is already in the works. One focus group member asked about sounds </w:t>
+      </w:r>
+      <w:r>
+        <w:rPr>
+          <w:rFonts w:ascii="Times New Roman" w:hAnsi="Times New Roman"/>
+          <w:sz w:val="24"/>
+          <w:szCs w:val="24"/>
+        </w:rPr>
+        <w:t>and after telling them we were planning on implementing them they suggested a mute button the child can toggle if they’re sensitive to noise. For the visuals, one focus group member recommended changing the background color the white to increase contrast with the rest of the UI and make it easier to navigate. When asked for overall closing thoughts, the general sentiment was very positive, with one focus group member asserting that online learning may grow and “people will move towards something like this” in the future. Overall this was a very productive meeting with an unbiased group of people, and our application will improve greatly from the insight gained.</w:t>
+      </w:r>
+      <w:bookmarkStart w:id="0" w:name="_GoBack"/>
+      <w:bookmarkEnd w:id="0"/>
     </w:p>
     <w:sectPr>
       <w:pgSz w:w="12242" w:h="15842" w:code="1"/>

</xml_diff>